<commit_message>
Atualização da documentação (Segunda correção)
</commit_message>
<xml_diff>
--- a/Testes/Documantação.docx
+++ b/Testes/Documantação.docx
@@ -2731,270 +2731,616 @@
       <w:r>
         <w:t>. (Segue os trechos alterados)</w:t>
       </w:r>
+    </w:p>
+    <w:p>
+      <w:pPr>
+        <w:spacing w:line="240" w:lineRule="auto"/>
+        <w:rPr>
+          <w:sz w:val="20"/>
+          <w:szCs w:val="20"/>
+        </w:rPr>
+      </w:pPr>
+      <w:proofErr w:type="spellStart"/>
+      <w:r>
+        <w:rPr>
+          <w:sz w:val="20"/>
+          <w:szCs w:val="20"/>
+        </w:rPr>
+        <w:t>public</w:t>
+      </w:r>
+      <w:proofErr w:type="spellEnd"/>
+      <w:r>
+        <w:rPr>
+          <w:sz w:val="20"/>
+          <w:szCs w:val="20"/>
+        </w:rPr>
+        <w:t xml:space="preserve"> </w:t>
+      </w:r>
+      <w:proofErr w:type="spellStart"/>
+      <w:r>
+        <w:rPr>
+          <w:sz w:val="20"/>
+          <w:szCs w:val="20"/>
+        </w:rPr>
+        <w:t>int</w:t>
+      </w:r>
+      <w:proofErr w:type="spellEnd"/>
+      <w:r>
+        <w:rPr>
+          <w:sz w:val="20"/>
+          <w:szCs w:val="20"/>
+        </w:rPr>
+        <w:t xml:space="preserve"> </w:t>
+      </w:r>
+      <w:proofErr w:type="spellStart"/>
+      <w:proofErr w:type="gramStart"/>
+      <w:r>
+        <w:rPr>
+          <w:sz w:val="20"/>
+          <w:szCs w:val="20"/>
+        </w:rPr>
+        <w:t>calculaPena</w:t>
+      </w:r>
+      <w:proofErr w:type="spellEnd"/>
+      <w:r>
+        <w:rPr>
+          <w:sz w:val="20"/>
+          <w:szCs w:val="20"/>
+        </w:rPr>
+        <w:t>(</w:t>
+      </w:r>
+      <w:proofErr w:type="spellStart"/>
+      <w:proofErr w:type="gramEnd"/>
+      <w:r>
+        <w:rPr>
+          <w:sz w:val="20"/>
+          <w:szCs w:val="20"/>
+        </w:rPr>
+        <w:t>String</w:t>
+      </w:r>
+      <w:proofErr w:type="spellEnd"/>
+      <w:r>
+        <w:rPr>
+          <w:sz w:val="20"/>
+          <w:szCs w:val="20"/>
+        </w:rPr>
+        <w:t xml:space="preserve"> </w:t>
+      </w:r>
+      <w:proofErr w:type="spellStart"/>
+      <w:r>
+        <w:rPr>
+          <w:sz w:val="20"/>
+          <w:szCs w:val="20"/>
+        </w:rPr>
+        <w:t>respostaPrisioneiroA</w:t>
+      </w:r>
+      <w:proofErr w:type="spellEnd"/>
+      <w:r>
+        <w:rPr>
+          <w:sz w:val="20"/>
+          <w:szCs w:val="20"/>
+        </w:rPr>
+        <w:t xml:space="preserve">, </w:t>
+      </w:r>
+      <w:proofErr w:type="spellStart"/>
+      <w:r>
+        <w:rPr>
+          <w:sz w:val="20"/>
+          <w:szCs w:val="20"/>
+        </w:rPr>
+        <w:t>String</w:t>
+      </w:r>
+      <w:proofErr w:type="spellEnd"/>
+      <w:r>
+        <w:rPr>
+          <w:sz w:val="20"/>
+          <w:szCs w:val="20"/>
+        </w:rPr>
+        <w:t xml:space="preserve"> </w:t>
+      </w:r>
+      <w:proofErr w:type="spellStart"/>
+      <w:r>
+        <w:rPr>
+          <w:sz w:val="20"/>
+          <w:szCs w:val="20"/>
+        </w:rPr>
+        <w:t>respostaPrisioneiroB</w:t>
+      </w:r>
+      <w:proofErr w:type="spellEnd"/>
+      <w:r>
+        <w:rPr>
+          <w:sz w:val="20"/>
+          <w:szCs w:val="20"/>
+        </w:rPr>
+        <w:t>) {</w:t>
+      </w:r>
+    </w:p>
+    <w:p>
+      <w:pPr>
+        <w:spacing w:line="240" w:lineRule="auto"/>
+        <w:rPr>
+          <w:sz w:val="20"/>
+          <w:szCs w:val="20"/>
+        </w:rPr>
+      </w:pPr>
+      <w:r>
+        <w:rPr>
+          <w:sz w:val="20"/>
+          <w:szCs w:val="20"/>
+        </w:rPr>
+        <w:tab/>
+        <w:t xml:space="preserve">      </w:t>
+      </w:r>
+      <w:proofErr w:type="spellStart"/>
+      <w:r>
+        <w:rPr>
+          <w:sz w:val="20"/>
+          <w:szCs w:val="20"/>
+        </w:rPr>
+        <w:t>if</w:t>
+      </w:r>
+      <w:proofErr w:type="spellEnd"/>
+      <w:r>
+        <w:rPr>
+          <w:sz w:val="20"/>
+          <w:szCs w:val="20"/>
+        </w:rPr>
+        <w:t xml:space="preserve"> (</w:t>
+      </w:r>
+      <w:proofErr w:type="spellStart"/>
+      <w:r>
+        <w:rPr>
+          <w:sz w:val="20"/>
+          <w:szCs w:val="20"/>
+        </w:rPr>
+        <w:t>respostaPrisioneiroA</w:t>
+      </w:r>
+      <w:proofErr w:type="spellEnd"/>
+      <w:r>
+        <w:rPr>
+          <w:sz w:val="20"/>
+          <w:szCs w:val="20"/>
+        </w:rPr>
+        <w:t xml:space="preserve"> == "Culpado") {</w:t>
+      </w:r>
+    </w:p>
+    <w:p>
+      <w:pPr>
+        <w:spacing w:line="240" w:lineRule="auto"/>
+        <w:rPr>
+          <w:sz w:val="20"/>
+          <w:szCs w:val="20"/>
+        </w:rPr>
+      </w:pPr>
+      <w:r>
+        <w:rPr>
+          <w:sz w:val="20"/>
+          <w:szCs w:val="20"/>
+        </w:rPr>
+        <w:tab/>
+        <w:t xml:space="preserve">          </w:t>
+      </w:r>
+      <w:proofErr w:type="spellStart"/>
+      <w:r>
+        <w:rPr>
+          <w:sz w:val="20"/>
+          <w:szCs w:val="20"/>
+        </w:rPr>
+        <w:t>if</w:t>
+      </w:r>
+      <w:proofErr w:type="spellEnd"/>
+      <w:r>
+        <w:rPr>
+          <w:sz w:val="20"/>
+          <w:szCs w:val="20"/>
+        </w:rPr>
+        <w:t xml:space="preserve"> (</w:t>
+      </w:r>
+      <w:proofErr w:type="spellStart"/>
+      <w:r>
+        <w:rPr>
+          <w:sz w:val="20"/>
+          <w:szCs w:val="20"/>
+        </w:rPr>
+        <w:t>respostaPrisioneiroB</w:t>
+      </w:r>
+      <w:proofErr w:type="spellEnd"/>
+      <w:r>
+        <w:rPr>
+          <w:sz w:val="20"/>
+          <w:szCs w:val="20"/>
+        </w:rPr>
+        <w:t xml:space="preserve"> == "Culpado") { </w:t>
+      </w:r>
+    </w:p>
+    <w:p>
+      <w:pPr>
+        <w:spacing w:line="240" w:lineRule="auto"/>
+        <w:rPr>
+          <w:sz w:val="20"/>
+          <w:szCs w:val="20"/>
+        </w:rPr>
+      </w:pPr>
+      <w:proofErr w:type="spellStart"/>
+      <w:r>
+        <w:rPr>
+          <w:sz w:val="20"/>
+          <w:szCs w:val="20"/>
+        </w:rPr>
+        <w:t>if</w:t>
+      </w:r>
+      <w:proofErr w:type="spellEnd"/>
+      <w:r>
+        <w:rPr>
+          <w:sz w:val="20"/>
+          <w:szCs w:val="20"/>
+        </w:rPr>
+        <w:t xml:space="preserve"> (</w:t>
+      </w:r>
+      <w:proofErr w:type="spellStart"/>
+      <w:r>
+        <w:rPr>
+          <w:sz w:val="20"/>
+          <w:szCs w:val="20"/>
+        </w:rPr>
+        <w:t>respostaPrisioneiroB</w:t>
+      </w:r>
+      <w:proofErr w:type="spellEnd"/>
+      <w:r>
+        <w:rPr>
+          <w:sz w:val="20"/>
+          <w:szCs w:val="20"/>
+        </w:rPr>
+        <w:t xml:space="preserve"> == "Culpado") {</w:t>
+      </w:r>
+    </w:p>
+    <w:p>
+      <w:pPr>
+        <w:rPr>
+          <w:b/>
+          <w:bCs/>
+          <w:sz w:val="36"/>
+          <w:szCs w:val="36"/>
+        </w:rPr>
+      </w:pPr>
+      <w:r>
+        <w:rPr>
+          <w:b/>
+          <w:bCs/>
+          <w:sz w:val="36"/>
+          <w:szCs w:val="36"/>
+        </w:rPr>
+        <w:lastRenderedPageBreak/>
+        <w:t>Relatos da segunda execução</w:t>
+      </w:r>
+    </w:p>
+    <w:p>
+      <w:r>
+        <w:t>3 dos 4 testes falharam, todos eles ocorreram durante a asserção (retorno de um resultado diferente do esperado), o primeiro motivo encontrado</w:t>
+      </w:r>
       <w:bookmarkStart w:id="0" w:name="_GoBack"/>
       <w:bookmarkEnd w:id="0"/>
-    </w:p>
-    <w:p>
-      <w:pPr>
-        <w:spacing w:line="240" w:lineRule="auto"/>
-        <w:rPr>
-          <w:sz w:val="20"/>
-          <w:szCs w:val="20"/>
-        </w:rPr>
-      </w:pPr>
-      <w:proofErr w:type="spellStart"/>
-      <w:r>
-        <w:rPr>
-          <w:sz w:val="20"/>
-          <w:szCs w:val="20"/>
-        </w:rPr>
-        <w:t>public</w:t>
-      </w:r>
-      <w:proofErr w:type="spellEnd"/>
-      <w:r>
-        <w:rPr>
-          <w:sz w:val="20"/>
-          <w:szCs w:val="20"/>
-        </w:rPr>
-        <w:t xml:space="preserve"> </w:t>
-      </w:r>
-      <w:proofErr w:type="spellStart"/>
-      <w:r>
-        <w:rPr>
-          <w:sz w:val="20"/>
-          <w:szCs w:val="20"/>
-        </w:rPr>
-        <w:t>int</w:t>
-      </w:r>
-      <w:proofErr w:type="spellEnd"/>
-      <w:r>
-        <w:rPr>
-          <w:sz w:val="20"/>
-          <w:szCs w:val="20"/>
-        </w:rPr>
-        <w:t xml:space="preserve"> </w:t>
-      </w:r>
-      <w:proofErr w:type="spellStart"/>
-      <w:proofErr w:type="gramStart"/>
-      <w:r>
-        <w:rPr>
-          <w:sz w:val="20"/>
-          <w:szCs w:val="20"/>
-        </w:rPr>
-        <w:t>calculaPena</w:t>
-      </w:r>
-      <w:proofErr w:type="spellEnd"/>
-      <w:r>
-        <w:rPr>
-          <w:sz w:val="20"/>
-          <w:szCs w:val="20"/>
-        </w:rPr>
-        <w:t>(</w:t>
-      </w:r>
-      <w:proofErr w:type="spellStart"/>
-      <w:proofErr w:type="gramEnd"/>
-      <w:r>
-        <w:rPr>
-          <w:sz w:val="20"/>
-          <w:szCs w:val="20"/>
-        </w:rPr>
-        <w:t>String</w:t>
-      </w:r>
-      <w:proofErr w:type="spellEnd"/>
-      <w:r>
-        <w:rPr>
-          <w:sz w:val="20"/>
-          <w:szCs w:val="20"/>
-        </w:rPr>
-        <w:t xml:space="preserve"> </w:t>
-      </w:r>
-      <w:proofErr w:type="spellStart"/>
-      <w:r>
-        <w:rPr>
-          <w:sz w:val="20"/>
-          <w:szCs w:val="20"/>
-        </w:rPr>
-        <w:t>respostaPrisioneiroA</w:t>
-      </w:r>
-      <w:proofErr w:type="spellEnd"/>
-      <w:r>
-        <w:rPr>
-          <w:sz w:val="20"/>
-          <w:szCs w:val="20"/>
-        </w:rPr>
-        <w:t xml:space="preserve">, </w:t>
-      </w:r>
-      <w:proofErr w:type="spellStart"/>
-      <w:r>
-        <w:rPr>
-          <w:sz w:val="20"/>
-          <w:szCs w:val="20"/>
-        </w:rPr>
-        <w:t>String</w:t>
-      </w:r>
-      <w:proofErr w:type="spellEnd"/>
-      <w:r>
-        <w:rPr>
-          <w:sz w:val="20"/>
-          <w:szCs w:val="20"/>
-        </w:rPr>
-        <w:t xml:space="preserve"> </w:t>
-      </w:r>
-      <w:proofErr w:type="spellStart"/>
-      <w:r>
-        <w:rPr>
-          <w:sz w:val="20"/>
-          <w:szCs w:val="20"/>
-        </w:rPr>
-        <w:t>respostaPrisioneiroB</w:t>
-      </w:r>
-      <w:proofErr w:type="spellEnd"/>
-      <w:r>
-        <w:rPr>
-          <w:sz w:val="20"/>
-          <w:szCs w:val="20"/>
-        </w:rPr>
-        <w:t>) {</w:t>
-      </w:r>
-    </w:p>
-    <w:p>
-      <w:pPr>
-        <w:spacing w:line="240" w:lineRule="auto"/>
-        <w:rPr>
-          <w:sz w:val="20"/>
-          <w:szCs w:val="20"/>
-        </w:rPr>
-      </w:pPr>
-      <w:r>
-        <w:rPr>
-          <w:sz w:val="20"/>
-          <w:szCs w:val="20"/>
-        </w:rPr>
-        <w:tab/>
-        <w:t xml:space="preserve">      </w:t>
-      </w:r>
-      <w:proofErr w:type="spellStart"/>
-      <w:r>
-        <w:rPr>
-          <w:sz w:val="20"/>
-          <w:szCs w:val="20"/>
-        </w:rPr>
-        <w:t>if</w:t>
-      </w:r>
-      <w:proofErr w:type="spellEnd"/>
-      <w:r>
-        <w:rPr>
-          <w:sz w:val="20"/>
-          <w:szCs w:val="20"/>
-        </w:rPr>
-        <w:t xml:space="preserve"> (</w:t>
-      </w:r>
-      <w:proofErr w:type="spellStart"/>
-      <w:r>
-        <w:rPr>
-          <w:sz w:val="20"/>
-          <w:szCs w:val="20"/>
-        </w:rPr>
-        <w:t>respostaPrisioneiroA</w:t>
-      </w:r>
-      <w:proofErr w:type="spellEnd"/>
-      <w:r>
-        <w:rPr>
-          <w:sz w:val="20"/>
-          <w:szCs w:val="20"/>
-        </w:rPr>
-        <w:t xml:space="preserve"> == "Culpado") {</w:t>
-      </w:r>
-    </w:p>
-    <w:p>
-      <w:pPr>
-        <w:spacing w:line="240" w:lineRule="auto"/>
-        <w:rPr>
-          <w:sz w:val="20"/>
-          <w:szCs w:val="20"/>
-        </w:rPr>
-      </w:pPr>
-      <w:r>
-        <w:rPr>
-          <w:sz w:val="20"/>
-          <w:szCs w:val="20"/>
-        </w:rPr>
-        <w:tab/>
-        <w:t xml:space="preserve">          </w:t>
-      </w:r>
-      <w:proofErr w:type="spellStart"/>
-      <w:r>
-        <w:rPr>
-          <w:sz w:val="20"/>
-          <w:szCs w:val="20"/>
-        </w:rPr>
-        <w:t>if</w:t>
-      </w:r>
-      <w:proofErr w:type="spellEnd"/>
-      <w:r>
-        <w:rPr>
-          <w:sz w:val="20"/>
-          <w:szCs w:val="20"/>
-        </w:rPr>
-        <w:t xml:space="preserve"> (</w:t>
-      </w:r>
-      <w:proofErr w:type="spellStart"/>
-      <w:r>
-        <w:rPr>
-          <w:sz w:val="20"/>
-          <w:szCs w:val="20"/>
-        </w:rPr>
-        <w:t>respostaPrisioneiroB</w:t>
-      </w:r>
-      <w:proofErr w:type="spellEnd"/>
-      <w:r>
-        <w:rPr>
-          <w:sz w:val="20"/>
-          <w:szCs w:val="20"/>
-        </w:rPr>
-        <w:t xml:space="preserve"> == "Culpado") { </w:t>
-      </w:r>
-    </w:p>
-    <w:p>
-      <w:pPr>
-        <w:spacing w:line="240" w:lineRule="auto"/>
-        <w:rPr>
-          <w:sz w:val="20"/>
-          <w:szCs w:val="20"/>
-        </w:rPr>
-      </w:pPr>
-      <w:proofErr w:type="spellStart"/>
-      <w:r>
-        <w:rPr>
-          <w:sz w:val="20"/>
-          <w:szCs w:val="20"/>
-        </w:rPr>
-        <w:t>if</w:t>
-      </w:r>
-      <w:proofErr w:type="spellEnd"/>
-      <w:r>
-        <w:rPr>
-          <w:sz w:val="20"/>
-          <w:szCs w:val="20"/>
-        </w:rPr>
-        <w:t xml:space="preserve"> (</w:t>
-      </w:r>
-      <w:proofErr w:type="spellStart"/>
-      <w:r>
-        <w:rPr>
-          <w:sz w:val="20"/>
-          <w:szCs w:val="20"/>
-        </w:rPr>
-        <w:t>respostaPrisioneiroB</w:t>
-      </w:r>
-      <w:proofErr w:type="spellEnd"/>
-      <w:r>
-        <w:rPr>
-          <w:sz w:val="20"/>
-          <w:szCs w:val="20"/>
-        </w:rPr>
-        <w:t xml:space="preserve"> == "Culpado") {</w:t>
-      </w:r>
+      <w:r>
+        <w:t xml:space="preserve"> foi a diferença nos valores das penas.</w:t>
+      </w:r>
+    </w:p>
+    <w:tbl>
+      <w:tblPr>
+        <w:tblStyle w:val="Tabelacomgrade"/>
+        <w:tblW w:w="0" w:type="auto"/>
+        <w:tblInd w:w="720" w:type="dxa"/>
+        <w:tblLook w:val="04A0" w:firstRow="1" w:lastRow="0" w:firstColumn="1" w:lastColumn="0" w:noHBand="0" w:noVBand="1"/>
+      </w:tblPr>
+      <w:tblGrid>
+        <w:gridCol w:w="3811"/>
+        <w:gridCol w:w="3963"/>
+      </w:tblGrid>
+      <w:tr>
+        <w:tc>
+          <w:tcPr>
+            <w:tcW w:w="3811" w:type="dxa"/>
+          </w:tcPr>
+          <w:p>
+            <w:pPr>
+              <w:pStyle w:val="PargrafodaLista"/>
+              <w:ind w:left="0"/>
+              <w:rPr>
+                <w:b/>
+                <w:bCs/>
+              </w:rPr>
+            </w:pPr>
+            <w:r>
+              <w:rPr>
+                <w:b/>
+                <w:bCs/>
+              </w:rPr>
+              <w:t xml:space="preserve">No </w:t>
+            </w:r>
+            <w:proofErr w:type="spellStart"/>
+            <w:r>
+              <w:rPr>
+                <w:b/>
+                <w:bCs/>
+              </w:rPr>
+              <w:t>portugol</w:t>
+            </w:r>
+            <w:proofErr w:type="spellEnd"/>
+          </w:p>
+        </w:tc>
+        <w:tc>
+          <w:tcPr>
+            <w:tcW w:w="3963" w:type="dxa"/>
+          </w:tcPr>
+          <w:p>
+            <w:pPr>
+              <w:pStyle w:val="PargrafodaLista"/>
+              <w:ind w:left="0"/>
+              <w:rPr>
+                <w:b/>
+                <w:bCs/>
+              </w:rPr>
+            </w:pPr>
+            <w:r>
+              <w:rPr>
+                <w:b/>
+                <w:bCs/>
+              </w:rPr>
+              <w:t xml:space="preserve">Na classe </w:t>
+            </w:r>
+            <w:proofErr w:type="spellStart"/>
+            <w:r>
+              <w:rPr>
+                <w:b/>
+                <w:bCs/>
+              </w:rPr>
+              <w:t>java</w:t>
+            </w:r>
+            <w:proofErr w:type="spellEnd"/>
+          </w:p>
+        </w:tc>
+      </w:tr>
+      <w:tr>
+        <w:tc>
+          <w:tcPr>
+            <w:tcW w:w="3811" w:type="dxa"/>
+          </w:tcPr>
+          <w:p>
+            <w:pPr>
+              <w:pStyle w:val="PargrafodaLista"/>
+              <w:ind w:left="0"/>
+              <w:rPr>
+                <w:b/>
+                <w:bCs/>
+              </w:rPr>
+            </w:pPr>
+            <w:r>
+              <w:rPr>
+                <w:rFonts w:ascii="Consolas" w:hAnsi="Consolas" w:cs="Courier New"/>
+                <w:color w:val="333333"/>
+              </w:rPr>
+              <w:t>PENA_INOCENCIA = 0</w:t>
+            </w:r>
+          </w:p>
+        </w:tc>
+        <w:tc>
+          <w:tcPr>
+            <w:tcW w:w="3963" w:type="dxa"/>
+          </w:tcPr>
+          <w:p>
+            <w:pPr>
+              <w:pStyle w:val="PargrafodaLista"/>
+              <w:ind w:left="0"/>
+              <w:rPr>
+                <w:b/>
+                <w:bCs/>
+              </w:rPr>
+            </w:pPr>
+            <w:r>
+              <w:rPr>
+                <w:rFonts w:ascii="Consolas" w:hAnsi="Consolas" w:cs="Courier New"/>
+                <w:color w:val="333333"/>
+              </w:rPr>
+              <w:t>PENA_INOCENCIA = 10</w:t>
+            </w:r>
+          </w:p>
+        </w:tc>
+      </w:tr>
+      <w:tr>
+        <w:tc>
+          <w:tcPr>
+            <w:tcW w:w="3811" w:type="dxa"/>
+          </w:tcPr>
+          <w:p>
+            <w:pPr>
+              <w:pStyle w:val="PargrafodaLista"/>
+              <w:ind w:left="0"/>
+              <w:rPr>
+                <w:rFonts w:ascii="Consolas" w:hAnsi="Consolas" w:cs="Courier New"/>
+                <w:color w:val="333333"/>
+              </w:rPr>
+            </w:pPr>
+            <w:r>
+              <w:rPr>
+                <w:rFonts w:ascii="Consolas" w:hAnsi="Consolas" w:cs="Courier New"/>
+                <w:color w:val="333333"/>
+              </w:rPr>
+              <w:t>PENA_CONDENACAO_</w:t>
+            </w:r>
+            <w:proofErr w:type="gramStart"/>
+            <w:r>
+              <w:rPr>
+                <w:rFonts w:ascii="Consolas" w:hAnsi="Consolas" w:cs="Courier New"/>
+                <w:color w:val="333333"/>
+              </w:rPr>
+              <w:t>MUTUA</w:t>
+            </w:r>
+            <w:proofErr w:type="gramEnd"/>
+            <w:r>
+              <w:rPr>
+                <w:rFonts w:ascii="Consolas" w:hAnsi="Consolas" w:cs="Courier New"/>
+                <w:color w:val="333333"/>
+              </w:rPr>
+              <w:t xml:space="preserve"> = 5</w:t>
+            </w:r>
+          </w:p>
+        </w:tc>
+        <w:tc>
+          <w:tcPr>
+            <w:tcW w:w="3963" w:type="dxa"/>
+          </w:tcPr>
+          <w:p>
+            <w:pPr>
+              <w:pStyle w:val="PargrafodaLista"/>
+              <w:ind w:left="0"/>
+              <w:rPr>
+                <w:rFonts w:ascii="Consolas" w:hAnsi="Consolas" w:cs="Courier New"/>
+                <w:color w:val="333333"/>
+              </w:rPr>
+            </w:pPr>
+            <w:r>
+              <w:rPr>
+                <w:rFonts w:ascii="Consolas" w:hAnsi="Consolas" w:cs="Courier New"/>
+                <w:color w:val="333333"/>
+              </w:rPr>
+              <w:t>PENA_CONDENACAO_</w:t>
+            </w:r>
+            <w:proofErr w:type="gramStart"/>
+            <w:r>
+              <w:rPr>
+                <w:rFonts w:ascii="Consolas" w:hAnsi="Consolas" w:cs="Courier New"/>
+                <w:color w:val="333333"/>
+              </w:rPr>
+              <w:t>MUTUA</w:t>
+            </w:r>
+            <w:proofErr w:type="gramEnd"/>
+            <w:r>
+              <w:rPr>
+                <w:rFonts w:ascii="Consolas" w:hAnsi="Consolas" w:cs="Courier New"/>
+                <w:color w:val="333333"/>
+              </w:rPr>
+              <w:t xml:space="preserve"> = </w:t>
+            </w:r>
+            <w:r>
+              <w:rPr>
+                <w:rFonts w:ascii="Consolas" w:hAnsi="Consolas" w:cs="Courier New"/>
+                <w:color w:val="333333"/>
+              </w:rPr>
+              <w:t>1</w:t>
+            </w:r>
+            <w:r>
+              <w:rPr>
+                <w:rFonts w:ascii="Consolas" w:hAnsi="Consolas" w:cs="Courier New"/>
+                <w:color w:val="333333"/>
+              </w:rPr>
+              <w:t>5</w:t>
+            </w:r>
+          </w:p>
+        </w:tc>
+      </w:tr>
+      <w:tr>
+        <w:tc>
+          <w:tcPr>
+            <w:tcW w:w="3811" w:type="dxa"/>
+          </w:tcPr>
+          <w:p>
+            <w:pPr>
+              <w:pStyle w:val="PargrafodaLista"/>
+              <w:ind w:left="0"/>
+              <w:rPr>
+                <w:rFonts w:ascii="Consolas" w:hAnsi="Consolas" w:cs="Courier New"/>
+                <w:color w:val="333333"/>
+              </w:rPr>
+            </w:pPr>
+            <w:r>
+              <w:rPr>
+                <w:rFonts w:ascii="Consolas" w:hAnsi="Consolas" w:cs="Courier New"/>
+                <w:color w:val="333333"/>
+              </w:rPr>
+              <w:t>PENA_CONDENACAO_</w:t>
+            </w:r>
+            <w:r>
+              <w:rPr>
+                <w:rFonts w:ascii="Consolas" w:hAnsi="Consolas" w:cs="Courier New"/>
+                <w:color w:val="333333"/>
+              </w:rPr>
+              <w:t>CUMPLICES</w:t>
+            </w:r>
+            <w:r>
+              <w:rPr>
+                <w:rFonts w:ascii="Consolas" w:hAnsi="Consolas" w:cs="Courier New"/>
+                <w:color w:val="333333"/>
+              </w:rPr>
+              <w:t xml:space="preserve"> = </w:t>
+            </w:r>
+            <w:r>
+              <w:rPr>
+                <w:rFonts w:ascii="Consolas" w:hAnsi="Consolas" w:cs="Courier New"/>
+                <w:color w:val="333333"/>
+              </w:rPr>
+              <w:t>1</w:t>
+            </w:r>
+          </w:p>
+        </w:tc>
+        <w:tc>
+          <w:tcPr>
+            <w:tcW w:w="3963" w:type="dxa"/>
+          </w:tcPr>
+          <w:p>
+            <w:pPr>
+              <w:pStyle w:val="PargrafodaLista"/>
+              <w:ind w:left="0"/>
+              <w:rPr>
+                <w:rFonts w:ascii="Consolas" w:hAnsi="Consolas" w:cs="Courier New"/>
+                <w:color w:val="333333"/>
+              </w:rPr>
+            </w:pPr>
+            <w:r>
+              <w:rPr>
+                <w:rFonts w:ascii="Consolas" w:hAnsi="Consolas" w:cs="Courier New"/>
+                <w:color w:val="333333"/>
+              </w:rPr>
+              <w:t>PENA_CONDENACAO_</w:t>
+            </w:r>
+            <w:r>
+              <w:rPr>
+                <w:rFonts w:ascii="Consolas" w:hAnsi="Consolas" w:cs="Courier New"/>
+                <w:color w:val="333333"/>
+              </w:rPr>
+              <w:t>CUMPLICES</w:t>
+            </w:r>
+            <w:r>
+              <w:rPr>
+                <w:rFonts w:ascii="Consolas" w:hAnsi="Consolas" w:cs="Courier New"/>
+                <w:color w:val="333333"/>
+              </w:rPr>
+              <w:t xml:space="preserve"> = </w:t>
+            </w:r>
+            <w:r>
+              <w:rPr>
+                <w:rFonts w:ascii="Consolas" w:hAnsi="Consolas" w:cs="Courier New"/>
+                <w:color w:val="333333"/>
+              </w:rPr>
+              <w:t>1</w:t>
+            </w:r>
+            <w:r>
+              <w:rPr>
+                <w:rFonts w:ascii="Consolas" w:hAnsi="Consolas" w:cs="Courier New"/>
+                <w:color w:val="333333"/>
+              </w:rPr>
+              <w:t>1</w:t>
+            </w:r>
+          </w:p>
+        </w:tc>
+      </w:tr>
+    </w:tbl>
+    <w:p>
+      <w:pPr>
+        <w:pStyle w:val="PargrafodaLista"/>
+        <w:rPr>
+          <w:b/>
+          <w:bCs/>
+        </w:rPr>
+      </w:pPr>
     </w:p>
     <w:p>
       <w:pPr>
@@ -3041,7 +3387,7 @@
           <v:shape id="_x0000_i1028" type="#_x0000_t75" style="width:425.25pt;height:22.5pt" o:ole="">
             <v:imagedata r:id="rId5" o:title=""/>
           </v:shape>
-          <o:OLEObject Type="Embed" ProgID="Word.OpenDocumentText.12" ShapeID="_x0000_i1028" DrawAspect="Content" ObjectID="_1648575044" r:id="rId6"/>
+          <o:OLEObject Type="Embed" ProgID="Word.OpenDocumentText.12" ShapeID="_x0000_i1028" DrawAspect="Content" ObjectID="_1648575891" r:id="rId6"/>
         </w:object>
       </w:r>
     </w:p>
@@ -3060,7 +3406,7 @@
   <w:abstractNum w:abstractNumId="0" w15:restartNumberingAfterBreak="0">
     <w:nsid w:val="32842EA4"/>
     <w:multiLevelType w:val="hybridMultilevel"/>
-    <w:tmpl w:val="4C34C908"/>
+    <w:tmpl w:val="0DE688FC"/>
     <w:lvl w:ilvl="0" w:tplc="04160001">
       <w:start w:val="1"/>
       <w:numFmt w:val="bullet"/>
@@ -3073,7 +3419,7 @@
         <w:rFonts w:ascii="Symbol" w:hAnsi="Symbol" w:hint="default"/>
       </w:rPr>
     </w:lvl>
-    <w:lvl w:ilvl="1" w:tplc="04160003" w:tentative="1">
+    <w:lvl w:ilvl="1" w:tplc="04160003">
       <w:start w:val="1"/>
       <w:numFmt w:val="bullet"/>
       <w:lvlText w:val="o"/>
@@ -3614,6 +3960,25 @@
       <w:contextualSpacing/>
     </w:pPr>
   </w:style>
+  <w:style w:type="table" w:styleId="Tabelacomgrade">
+    <w:name w:val="Table Grid"/>
+    <w:basedOn w:val="Tabelanormal"/>
+    <w:uiPriority w:val="39"/>
+    <w:rsid w:val="008D10CD"/>
+    <w:pPr>
+      <w:spacing w:after="0" w:line="240" w:lineRule="auto"/>
+    </w:pPr>
+    <w:tblPr>
+      <w:tblBorders>
+        <w:top w:val="single" w:sz="4" w:space="0" w:color="auto"/>
+        <w:left w:val="single" w:sz="4" w:space="0" w:color="auto"/>
+        <w:bottom w:val="single" w:sz="4" w:space="0" w:color="auto"/>
+        <w:right w:val="single" w:sz="4" w:space="0" w:color="auto"/>
+        <w:insideH w:val="single" w:sz="4" w:space="0" w:color="auto"/>
+        <w:insideV w:val="single" w:sz="4" w:space="0" w:color="auto"/>
+      </w:tblBorders>
+    </w:tblPr>
+  </w:style>
 </w:styles>
 </file>
 

</xml_diff>

<commit_message>
Alteração da documenação (Ultima correção)
</commit_message>
<xml_diff>
--- a/Testes/Documantação.docx
+++ b/Testes/Documantação.docx
@@ -3016,12 +3016,7 @@
     </w:p>
     <w:p>
       <w:r>
-        <w:t>3 dos 4 testes falharam, todos eles ocorreram durante a asserção (retorno de um resultado diferente do esperado), o primeiro motivo encontrado</w:t>
-      </w:r>
-      <w:bookmarkStart w:id="0" w:name="_GoBack"/>
-      <w:bookmarkEnd w:id="0"/>
-      <w:r>
-        <w:t xml:space="preserve"> foi a diferença nos valores das penas.</w:t>
+        <w:t>3 dos 4 testes falharam, todos eles ocorreram durante a asserção (retorno de um resultado diferente do esperado), o primeiro motivo encontrado foi a diferença nos valores das penas.</w:t>
       </w:r>
     </w:p>
     <w:tbl>
@@ -3353,43 +3348,830 @@
     </w:p>
     <w:p>
       <w:pPr>
-        <w:pStyle w:val="PargrafodaLista"/>
         <w:rPr>
           <w:b/>
           <w:bCs/>
-        </w:rPr>
-      </w:pPr>
-    </w:p>
-    <w:bookmarkStart w:id="1" w:name="_MON_1648572748"/>
-    <w:bookmarkEnd w:id="1"/>
-    <w:p>
-      <w:r>
-        <w:object w:dxaOrig="8504" w:dyaOrig="450">
-          <v:shapetype id="_x0000_t75" coordsize="21600,21600" o:spt="75" o:preferrelative="t" path="m@4@5l@4@11@9@11@9@5xe" filled="f" stroked="f">
-            <v:stroke joinstyle="miter"/>
-            <v:formulas>
-              <v:f eqn="if lineDrawn pixelLineWidth 0"/>
-              <v:f eqn="sum @0 1 0"/>
-              <v:f eqn="sum 0 0 @1"/>
-              <v:f eqn="prod @2 1 2"/>
-              <v:f eqn="prod @3 21600 pixelWidth"/>
-              <v:f eqn="prod @3 21600 pixelHeight"/>
-              <v:f eqn="sum @0 0 1"/>
-              <v:f eqn="prod @6 1 2"/>
-              <v:f eqn="prod @7 21600 pixelWidth"/>
-              <v:f eqn="sum @8 21600 0"/>
-              <v:f eqn="prod @7 21600 pixelHeight"/>
-              <v:f eqn="sum @10 21600 0"/>
-            </v:formulas>
-            <v:path o:extrusionok="f" gradientshapeok="t" o:connecttype="rect"/>
-            <o:lock v:ext="edit" aspectratio="t"/>
-          </v:shapetype>
-          <v:shape id="_x0000_i1028" type="#_x0000_t75" style="width:425.25pt;height:22.5pt" o:ole="">
-            <v:imagedata r:id="rId5" o:title=""/>
-          </v:shape>
-          <o:OLEObject Type="Embed" ProgID="Word.OpenDocumentText.12" ShapeID="_x0000_i1028" DrawAspect="Content" ObjectID="_1648575891" r:id="rId6"/>
-        </w:object>
-      </w:r>
+          <w:sz w:val="36"/>
+          <w:szCs w:val="36"/>
+        </w:rPr>
+      </w:pPr>
+      <w:r>
+        <w:rPr>
+          <w:b/>
+          <w:bCs/>
+          <w:sz w:val="36"/>
+          <w:szCs w:val="36"/>
+        </w:rPr>
+        <w:t>Relatos da terceira execução</w:t>
+      </w:r>
+    </w:p>
+    <w:p>
+      <w:r>
+        <w:t>As penas aplicadas estavam sendo aplicadas em julgamentos diferentes</w:t>
+      </w:r>
+    </w:p>
+    <w:p>
+      <w:r>
+        <w:t xml:space="preserve">Alterando de acordo com o </w:t>
+      </w:r>
+      <w:proofErr w:type="spellStart"/>
+      <w:r>
+        <w:t>portugol</w:t>
+      </w:r>
+      <w:proofErr w:type="spellEnd"/>
+      <w:r>
+        <w:t xml:space="preserve"> focou do seguinte modo</w:t>
+      </w:r>
+    </w:p>
+    <w:p/>
+    <w:p>
+      <w:pPr>
+        <w:spacing w:line="240" w:lineRule="auto"/>
+        <w:rPr>
+          <w:sz w:val="20"/>
+          <w:szCs w:val="20"/>
+        </w:rPr>
+      </w:pPr>
+      <w:proofErr w:type="spellStart"/>
+      <w:r>
+        <w:rPr>
+          <w:sz w:val="20"/>
+          <w:szCs w:val="20"/>
+        </w:rPr>
+        <w:t>public</w:t>
+      </w:r>
+      <w:proofErr w:type="spellEnd"/>
+      <w:r>
+        <w:rPr>
+          <w:sz w:val="20"/>
+          <w:szCs w:val="20"/>
+        </w:rPr>
+        <w:t xml:space="preserve"> </w:t>
+      </w:r>
+      <w:proofErr w:type="spellStart"/>
+      <w:r>
+        <w:rPr>
+          <w:sz w:val="20"/>
+          <w:szCs w:val="20"/>
+        </w:rPr>
+        <w:t>int</w:t>
+      </w:r>
+      <w:proofErr w:type="spellEnd"/>
+      <w:r>
+        <w:rPr>
+          <w:sz w:val="20"/>
+          <w:szCs w:val="20"/>
+        </w:rPr>
+        <w:t xml:space="preserve"> </w:t>
+      </w:r>
+      <w:proofErr w:type="spellStart"/>
+      <w:proofErr w:type="gramStart"/>
+      <w:r>
+        <w:rPr>
+          <w:sz w:val="20"/>
+          <w:szCs w:val="20"/>
+        </w:rPr>
+        <w:t>calculaPena</w:t>
+      </w:r>
+      <w:proofErr w:type="spellEnd"/>
+      <w:r>
+        <w:rPr>
+          <w:sz w:val="20"/>
+          <w:szCs w:val="20"/>
+        </w:rPr>
+        <w:t>(</w:t>
+      </w:r>
+      <w:proofErr w:type="spellStart"/>
+      <w:proofErr w:type="gramEnd"/>
+      <w:r>
+        <w:rPr>
+          <w:sz w:val="20"/>
+          <w:szCs w:val="20"/>
+        </w:rPr>
+        <w:t>String</w:t>
+      </w:r>
+      <w:proofErr w:type="spellEnd"/>
+      <w:r>
+        <w:rPr>
+          <w:sz w:val="20"/>
+          <w:szCs w:val="20"/>
+        </w:rPr>
+        <w:t xml:space="preserve"> </w:t>
+      </w:r>
+      <w:proofErr w:type="spellStart"/>
+      <w:r>
+        <w:rPr>
+          <w:sz w:val="20"/>
+          <w:szCs w:val="20"/>
+        </w:rPr>
+        <w:t>respostaPrisioneiroA</w:t>
+      </w:r>
+      <w:proofErr w:type="spellEnd"/>
+      <w:r>
+        <w:rPr>
+          <w:sz w:val="20"/>
+          <w:szCs w:val="20"/>
+        </w:rPr>
+        <w:t xml:space="preserve">, </w:t>
+      </w:r>
+      <w:proofErr w:type="spellStart"/>
+      <w:r>
+        <w:rPr>
+          <w:sz w:val="20"/>
+          <w:szCs w:val="20"/>
+        </w:rPr>
+        <w:t>String</w:t>
+      </w:r>
+      <w:proofErr w:type="spellEnd"/>
+      <w:r>
+        <w:rPr>
+          <w:sz w:val="20"/>
+          <w:szCs w:val="20"/>
+        </w:rPr>
+        <w:t xml:space="preserve"> </w:t>
+      </w:r>
+      <w:proofErr w:type="spellStart"/>
+      <w:r>
+        <w:rPr>
+          <w:sz w:val="20"/>
+          <w:szCs w:val="20"/>
+        </w:rPr>
+        <w:t>respostaPrisioneiroB</w:t>
+      </w:r>
+      <w:proofErr w:type="spellEnd"/>
+      <w:r>
+        <w:rPr>
+          <w:sz w:val="20"/>
+          <w:szCs w:val="20"/>
+        </w:rPr>
+        <w:t>) {</w:t>
+      </w:r>
+    </w:p>
+    <w:p>
+      <w:pPr>
+        <w:spacing w:line="240" w:lineRule="auto"/>
+        <w:rPr>
+          <w:sz w:val="20"/>
+          <w:szCs w:val="20"/>
+        </w:rPr>
+      </w:pPr>
+      <w:r>
+        <w:rPr>
+          <w:sz w:val="20"/>
+          <w:szCs w:val="20"/>
+        </w:rPr>
+        <w:tab/>
+      </w:r>
+      <w:r>
+        <w:rPr>
+          <w:sz w:val="20"/>
+          <w:szCs w:val="20"/>
+        </w:rPr>
+        <w:tab/>
+      </w:r>
+      <w:proofErr w:type="spellStart"/>
+      <w:r>
+        <w:rPr>
+          <w:sz w:val="20"/>
+          <w:szCs w:val="20"/>
+        </w:rPr>
+        <w:t>if</w:t>
+      </w:r>
+      <w:proofErr w:type="spellEnd"/>
+      <w:r>
+        <w:rPr>
+          <w:sz w:val="20"/>
+          <w:szCs w:val="20"/>
+        </w:rPr>
+        <w:t xml:space="preserve"> (</w:t>
+      </w:r>
+      <w:proofErr w:type="spellStart"/>
+      <w:r>
+        <w:rPr>
+          <w:sz w:val="20"/>
+          <w:szCs w:val="20"/>
+        </w:rPr>
+        <w:t>respostaPrisioneiroA</w:t>
+      </w:r>
+      <w:proofErr w:type="spellEnd"/>
+      <w:r>
+        <w:rPr>
+          <w:sz w:val="20"/>
+          <w:szCs w:val="20"/>
+        </w:rPr>
+        <w:t xml:space="preserve"> == "Culpado") {</w:t>
+      </w:r>
+    </w:p>
+    <w:p>
+      <w:pPr>
+        <w:spacing w:line="240" w:lineRule="auto"/>
+        <w:rPr>
+          <w:sz w:val="20"/>
+          <w:szCs w:val="20"/>
+        </w:rPr>
+      </w:pPr>
+      <w:r>
+        <w:rPr>
+          <w:sz w:val="20"/>
+          <w:szCs w:val="20"/>
+        </w:rPr>
+        <w:tab/>
+      </w:r>
+      <w:r>
+        <w:rPr>
+          <w:sz w:val="20"/>
+          <w:szCs w:val="20"/>
+        </w:rPr>
+        <w:tab/>
+      </w:r>
+      <w:r>
+        <w:rPr>
+          <w:sz w:val="20"/>
+          <w:szCs w:val="20"/>
+        </w:rPr>
+        <w:tab/>
+      </w:r>
+      <w:proofErr w:type="spellStart"/>
+      <w:r>
+        <w:rPr>
+          <w:sz w:val="20"/>
+          <w:szCs w:val="20"/>
+        </w:rPr>
+        <w:t>if</w:t>
+      </w:r>
+      <w:proofErr w:type="spellEnd"/>
+      <w:r>
+        <w:rPr>
+          <w:sz w:val="20"/>
+          <w:szCs w:val="20"/>
+        </w:rPr>
+        <w:t xml:space="preserve"> (</w:t>
+      </w:r>
+      <w:proofErr w:type="spellStart"/>
+      <w:r>
+        <w:rPr>
+          <w:sz w:val="20"/>
+          <w:szCs w:val="20"/>
+        </w:rPr>
+        <w:t>respostaPrisioneiroB</w:t>
+      </w:r>
+      <w:proofErr w:type="spellEnd"/>
+      <w:r>
+        <w:rPr>
+          <w:sz w:val="20"/>
+          <w:szCs w:val="20"/>
+        </w:rPr>
+        <w:t xml:space="preserve"> == "Culpado") {</w:t>
+      </w:r>
+    </w:p>
+    <w:p>
+      <w:pPr>
+        <w:spacing w:line="240" w:lineRule="auto"/>
+        <w:rPr>
+          <w:sz w:val="20"/>
+          <w:szCs w:val="20"/>
+        </w:rPr>
+      </w:pPr>
+      <w:r>
+        <w:rPr>
+          <w:sz w:val="20"/>
+          <w:szCs w:val="20"/>
+        </w:rPr>
+        <w:tab/>
+      </w:r>
+      <w:r>
+        <w:rPr>
+          <w:sz w:val="20"/>
+          <w:szCs w:val="20"/>
+        </w:rPr>
+        <w:tab/>
+      </w:r>
+      <w:r>
+        <w:rPr>
+          <w:sz w:val="20"/>
+          <w:szCs w:val="20"/>
+        </w:rPr>
+        <w:tab/>
+      </w:r>
+      <w:r>
+        <w:rPr>
+          <w:sz w:val="20"/>
+          <w:szCs w:val="20"/>
+        </w:rPr>
+        <w:tab/>
+      </w:r>
+      <w:proofErr w:type="spellStart"/>
+      <w:r>
+        <w:rPr>
+          <w:sz w:val="20"/>
+          <w:szCs w:val="20"/>
+        </w:rPr>
+        <w:t>return</w:t>
+      </w:r>
+      <w:proofErr w:type="spellEnd"/>
+      <w:r>
+        <w:rPr>
+          <w:sz w:val="20"/>
+          <w:szCs w:val="20"/>
+        </w:rPr>
+        <w:t xml:space="preserve"> PENA_CONDENACAO_</w:t>
+      </w:r>
+      <w:proofErr w:type="gramStart"/>
+      <w:r>
+        <w:rPr>
+          <w:sz w:val="20"/>
+          <w:szCs w:val="20"/>
+        </w:rPr>
+        <w:t>MUTUA</w:t>
+      </w:r>
+      <w:proofErr w:type="gramEnd"/>
+      <w:r>
+        <w:rPr>
+          <w:sz w:val="20"/>
+          <w:szCs w:val="20"/>
+        </w:rPr>
+        <w:t>;</w:t>
+      </w:r>
+    </w:p>
+    <w:p>
+      <w:pPr>
+        <w:spacing w:line="240" w:lineRule="auto"/>
+        <w:rPr>
+          <w:sz w:val="20"/>
+          <w:szCs w:val="20"/>
+        </w:rPr>
+      </w:pPr>
+      <w:r>
+        <w:rPr>
+          <w:sz w:val="20"/>
+          <w:szCs w:val="20"/>
+        </w:rPr>
+        <w:tab/>
+      </w:r>
+      <w:r>
+        <w:rPr>
+          <w:sz w:val="20"/>
+          <w:szCs w:val="20"/>
+        </w:rPr>
+        <w:tab/>
+      </w:r>
+      <w:r>
+        <w:rPr>
+          <w:sz w:val="20"/>
+          <w:szCs w:val="20"/>
+        </w:rPr>
+        <w:tab/>
+        <w:t xml:space="preserve">} </w:t>
+      </w:r>
+      <w:proofErr w:type="spellStart"/>
+      <w:r>
+        <w:rPr>
+          <w:sz w:val="20"/>
+          <w:szCs w:val="20"/>
+        </w:rPr>
+        <w:t>else</w:t>
+      </w:r>
+      <w:proofErr w:type="spellEnd"/>
+      <w:r>
+        <w:rPr>
+          <w:sz w:val="20"/>
+          <w:szCs w:val="20"/>
+        </w:rPr>
+        <w:t xml:space="preserve"> {</w:t>
+      </w:r>
+    </w:p>
+    <w:p>
+      <w:pPr>
+        <w:spacing w:line="240" w:lineRule="auto"/>
+        <w:rPr>
+          <w:sz w:val="20"/>
+          <w:szCs w:val="20"/>
+        </w:rPr>
+      </w:pPr>
+      <w:r>
+        <w:rPr>
+          <w:sz w:val="20"/>
+          <w:szCs w:val="20"/>
+        </w:rPr>
+        <w:tab/>
+      </w:r>
+      <w:r>
+        <w:rPr>
+          <w:sz w:val="20"/>
+          <w:szCs w:val="20"/>
+        </w:rPr>
+        <w:tab/>
+      </w:r>
+      <w:r>
+        <w:rPr>
+          <w:sz w:val="20"/>
+          <w:szCs w:val="20"/>
+        </w:rPr>
+        <w:tab/>
+      </w:r>
+      <w:r>
+        <w:rPr>
+          <w:sz w:val="20"/>
+          <w:szCs w:val="20"/>
+        </w:rPr>
+        <w:tab/>
+      </w:r>
+      <w:proofErr w:type="spellStart"/>
+      <w:r>
+        <w:rPr>
+          <w:sz w:val="20"/>
+          <w:szCs w:val="20"/>
+        </w:rPr>
+        <w:t>return</w:t>
+      </w:r>
+      <w:proofErr w:type="spellEnd"/>
+      <w:r>
+        <w:rPr>
+          <w:sz w:val="20"/>
+          <w:szCs w:val="20"/>
+        </w:rPr>
+        <w:t xml:space="preserve"> PENA_CONDENACAO_INDIVIDUAL;</w:t>
+      </w:r>
+    </w:p>
+    <w:p>
+      <w:pPr>
+        <w:spacing w:line="240" w:lineRule="auto"/>
+        <w:rPr>
+          <w:sz w:val="20"/>
+          <w:szCs w:val="20"/>
+        </w:rPr>
+      </w:pPr>
+      <w:r>
+        <w:rPr>
+          <w:sz w:val="20"/>
+          <w:szCs w:val="20"/>
+        </w:rPr>
+        <w:tab/>
+      </w:r>
+      <w:r>
+        <w:rPr>
+          <w:sz w:val="20"/>
+          <w:szCs w:val="20"/>
+        </w:rPr>
+        <w:tab/>
+      </w:r>
+      <w:r>
+        <w:rPr>
+          <w:sz w:val="20"/>
+          <w:szCs w:val="20"/>
+        </w:rPr>
+        <w:tab/>
+        <w:t>}</w:t>
+      </w:r>
+    </w:p>
+    <w:p>
+      <w:pPr>
+        <w:spacing w:line="240" w:lineRule="auto"/>
+        <w:rPr>
+          <w:sz w:val="20"/>
+          <w:szCs w:val="20"/>
+        </w:rPr>
+      </w:pPr>
+      <w:r>
+        <w:rPr>
+          <w:sz w:val="20"/>
+          <w:szCs w:val="20"/>
+        </w:rPr>
+        <w:tab/>
+      </w:r>
+      <w:r>
+        <w:rPr>
+          <w:sz w:val="20"/>
+          <w:szCs w:val="20"/>
+        </w:rPr>
+        <w:tab/>
+        <w:t xml:space="preserve">} </w:t>
+      </w:r>
+      <w:proofErr w:type="spellStart"/>
+      <w:r>
+        <w:rPr>
+          <w:sz w:val="20"/>
+          <w:szCs w:val="20"/>
+        </w:rPr>
+        <w:t>else</w:t>
+      </w:r>
+      <w:proofErr w:type="spellEnd"/>
+      <w:r>
+        <w:rPr>
+          <w:sz w:val="20"/>
+          <w:szCs w:val="20"/>
+        </w:rPr>
+        <w:t xml:space="preserve"> {</w:t>
+      </w:r>
+    </w:p>
+    <w:p>
+      <w:pPr>
+        <w:spacing w:line="240" w:lineRule="auto"/>
+        <w:rPr>
+          <w:sz w:val="20"/>
+          <w:szCs w:val="20"/>
+        </w:rPr>
+      </w:pPr>
+      <w:r>
+        <w:rPr>
+          <w:sz w:val="20"/>
+          <w:szCs w:val="20"/>
+        </w:rPr>
+        <w:tab/>
+      </w:r>
+      <w:r>
+        <w:rPr>
+          <w:sz w:val="20"/>
+          <w:szCs w:val="20"/>
+        </w:rPr>
+        <w:tab/>
+      </w:r>
+      <w:r>
+        <w:rPr>
+          <w:sz w:val="20"/>
+          <w:szCs w:val="20"/>
+        </w:rPr>
+        <w:tab/>
+      </w:r>
+      <w:proofErr w:type="spellStart"/>
+      <w:r>
+        <w:rPr>
+          <w:sz w:val="20"/>
+          <w:szCs w:val="20"/>
+        </w:rPr>
+        <w:t>if</w:t>
+      </w:r>
+      <w:proofErr w:type="spellEnd"/>
+      <w:r>
+        <w:rPr>
+          <w:sz w:val="20"/>
+          <w:szCs w:val="20"/>
+        </w:rPr>
+        <w:t xml:space="preserve"> (</w:t>
+      </w:r>
+      <w:proofErr w:type="spellStart"/>
+      <w:r>
+        <w:rPr>
+          <w:sz w:val="20"/>
+          <w:szCs w:val="20"/>
+        </w:rPr>
+        <w:t>respostaPrisioneiroB</w:t>
+      </w:r>
+      <w:proofErr w:type="spellEnd"/>
+      <w:r>
+        <w:rPr>
+          <w:sz w:val="20"/>
+          <w:szCs w:val="20"/>
+        </w:rPr>
+        <w:t xml:space="preserve"> == "Culpado") {</w:t>
+      </w:r>
+    </w:p>
+    <w:p>
+      <w:pPr>
+        <w:spacing w:line="240" w:lineRule="auto"/>
+        <w:rPr>
+          <w:sz w:val="20"/>
+          <w:szCs w:val="20"/>
+        </w:rPr>
+      </w:pPr>
+      <w:r>
+        <w:rPr>
+          <w:sz w:val="20"/>
+          <w:szCs w:val="20"/>
+        </w:rPr>
+        <w:tab/>
+      </w:r>
+      <w:r>
+        <w:rPr>
+          <w:sz w:val="20"/>
+          <w:szCs w:val="20"/>
+        </w:rPr>
+        <w:tab/>
+      </w:r>
+      <w:r>
+        <w:rPr>
+          <w:sz w:val="20"/>
+          <w:szCs w:val="20"/>
+        </w:rPr>
+        <w:tab/>
+      </w:r>
+      <w:r>
+        <w:rPr>
+          <w:sz w:val="20"/>
+          <w:szCs w:val="20"/>
+        </w:rPr>
+        <w:tab/>
+      </w:r>
+      <w:proofErr w:type="spellStart"/>
+      <w:r>
+        <w:rPr>
+          <w:sz w:val="20"/>
+          <w:szCs w:val="20"/>
+        </w:rPr>
+        <w:t>return</w:t>
+      </w:r>
+      <w:proofErr w:type="spellEnd"/>
+      <w:r>
+        <w:rPr>
+          <w:sz w:val="20"/>
+          <w:szCs w:val="20"/>
+        </w:rPr>
+        <w:t xml:space="preserve"> PENA_CONDENACAO_CUMPLICES;</w:t>
+      </w:r>
+    </w:p>
+    <w:p>
+      <w:pPr>
+        <w:spacing w:line="240" w:lineRule="auto"/>
+        <w:rPr>
+          <w:sz w:val="20"/>
+          <w:szCs w:val="20"/>
+        </w:rPr>
+      </w:pPr>
+      <w:r>
+        <w:rPr>
+          <w:sz w:val="20"/>
+          <w:szCs w:val="20"/>
+        </w:rPr>
+        <w:tab/>
+      </w:r>
+      <w:r>
+        <w:rPr>
+          <w:sz w:val="20"/>
+          <w:szCs w:val="20"/>
+        </w:rPr>
+        <w:tab/>
+      </w:r>
+      <w:r>
+        <w:rPr>
+          <w:sz w:val="20"/>
+          <w:szCs w:val="20"/>
+        </w:rPr>
+        <w:tab/>
+        <w:t xml:space="preserve">} </w:t>
+      </w:r>
+      <w:proofErr w:type="spellStart"/>
+      <w:r>
+        <w:rPr>
+          <w:sz w:val="20"/>
+          <w:szCs w:val="20"/>
+        </w:rPr>
+        <w:t>else</w:t>
+      </w:r>
+      <w:proofErr w:type="spellEnd"/>
+      <w:r>
+        <w:rPr>
+          <w:sz w:val="20"/>
+          <w:szCs w:val="20"/>
+        </w:rPr>
+        <w:t xml:space="preserve"> {</w:t>
+      </w:r>
+    </w:p>
+    <w:p>
+      <w:pPr>
+        <w:spacing w:line="240" w:lineRule="auto"/>
+        <w:rPr>
+          <w:sz w:val="20"/>
+          <w:szCs w:val="20"/>
+        </w:rPr>
+      </w:pPr>
+      <w:r>
+        <w:rPr>
+          <w:sz w:val="20"/>
+          <w:szCs w:val="20"/>
+        </w:rPr>
+        <w:tab/>
+      </w:r>
+      <w:r>
+        <w:rPr>
+          <w:sz w:val="20"/>
+          <w:szCs w:val="20"/>
+        </w:rPr>
+        <w:tab/>
+      </w:r>
+      <w:r>
+        <w:rPr>
+          <w:sz w:val="20"/>
+          <w:szCs w:val="20"/>
+        </w:rPr>
+        <w:tab/>
+      </w:r>
+      <w:r>
+        <w:rPr>
+          <w:sz w:val="20"/>
+          <w:szCs w:val="20"/>
+        </w:rPr>
+        <w:tab/>
+      </w:r>
+      <w:proofErr w:type="spellStart"/>
+      <w:r>
+        <w:rPr>
+          <w:sz w:val="20"/>
+          <w:szCs w:val="20"/>
+        </w:rPr>
+        <w:t>return</w:t>
+      </w:r>
+      <w:proofErr w:type="spellEnd"/>
+      <w:r>
+        <w:rPr>
+          <w:sz w:val="20"/>
+          <w:szCs w:val="20"/>
+        </w:rPr>
+        <w:t xml:space="preserve"> PENA_INOCENCIA;</w:t>
+      </w:r>
+    </w:p>
+    <w:p>
+      <w:pPr>
+        <w:spacing w:line="240" w:lineRule="auto"/>
+        <w:rPr>
+          <w:sz w:val="20"/>
+          <w:szCs w:val="20"/>
+        </w:rPr>
+      </w:pPr>
+      <w:r>
+        <w:rPr>
+          <w:sz w:val="20"/>
+          <w:szCs w:val="20"/>
+        </w:rPr>
+        <w:tab/>
+      </w:r>
+      <w:r>
+        <w:rPr>
+          <w:sz w:val="20"/>
+          <w:szCs w:val="20"/>
+        </w:rPr>
+        <w:tab/>
+      </w:r>
+      <w:r>
+        <w:rPr>
+          <w:sz w:val="20"/>
+          <w:szCs w:val="20"/>
+        </w:rPr>
+        <w:tab/>
+        <w:t>}</w:t>
+      </w:r>
+    </w:p>
+    <w:p>
+      <w:pPr>
+        <w:spacing w:line="240" w:lineRule="auto"/>
+        <w:rPr>
+          <w:sz w:val="20"/>
+          <w:szCs w:val="20"/>
+        </w:rPr>
+      </w:pPr>
+      <w:r>
+        <w:rPr>
+          <w:sz w:val="20"/>
+          <w:szCs w:val="20"/>
+        </w:rPr>
+        <w:tab/>
+      </w:r>
+      <w:r>
+        <w:rPr>
+          <w:sz w:val="20"/>
+          <w:szCs w:val="20"/>
+        </w:rPr>
+        <w:tab/>
+        <w:t>}</w:t>
+      </w:r>
+    </w:p>
+    <w:p>
+      <w:pPr>
+        <w:spacing w:line="240" w:lineRule="auto"/>
+        <w:rPr>
+          <w:sz w:val="20"/>
+          <w:szCs w:val="20"/>
+        </w:rPr>
+      </w:pPr>
+      <w:r>
+        <w:rPr>
+          <w:sz w:val="20"/>
+          <w:szCs w:val="20"/>
+        </w:rPr>
+        <w:tab/>
+        <w:t>}</w:t>
+      </w:r>
+    </w:p>
+    <w:p>
+      <w:pPr>
+        <w:spacing w:line="240" w:lineRule="auto"/>
+      </w:pPr>
+      <w:r>
+        <w:t>Após as alterações, todos os testes</w:t>
+      </w:r>
+      <w:r>
+        <w:t xml:space="preserve"> funcionaram como o esperado</w:t>
+      </w:r>
+      <w:bookmarkStart w:id="0" w:name="_GoBack"/>
+      <w:bookmarkEnd w:id="0"/>
+    </w:p>
+    <w:p>
+      <w:pPr>
+        <w:spacing w:line="240" w:lineRule="auto"/>
+        <w:rPr>
+          <w:sz w:val="20"/>
+          <w:szCs w:val="20"/>
+        </w:rPr>
+      </w:pPr>
     </w:p>
     <w:sectPr>
       <w:pgSz w:w="11906" w:h="16838"/>

</xml_diff>